<commit_message>
Upload Kuberenets Lab 2
</commit_message>
<xml_diff>
--- a/K8s_Day1/lab1 - Pods .docx
+++ b/K8s_Day1/lab1 - Pods .docx
@@ -16,7 +16,6 @@
           <w:color w:val="656B7A"/>
           <w:sz w:val="26"/>
           <w:szCs w:val="26"/>
-          <w:lang w:val="en-US"/>
         </w:rPr>
       </w:pPr>
       <w:r>
@@ -26,7 +25,6 @@
           <w:color w:val="656B7A"/>
           <w:sz w:val="23"/>
           <w:szCs w:val="23"/>
-          <w:lang w:val="en-US"/>
         </w:rPr>
         <mc:AlternateContent>
           <mc:Choice Requires="wps">
@@ -233,7 +231,6 @@
           <w:color w:val="656B7A"/>
           <w:sz w:val="23"/>
           <w:szCs w:val="23"/>
-          <w:lang w:val="en-US"/>
         </w:rPr>
       </w:pPr>
       <w:r>
@@ -290,48 +287,7 @@
                       </wps:spPr>
                       <wps:txbx>
                         <w:txbxContent>
-                          <w:p>
-                            <w:r>
-                              <w:rPr>
-                                <w:noProof/>
-                              </w:rPr>
-                              <w:drawing>
-                                <wp:inline distT="0" distB="0" distL="0" distR="0" wp14:anchorId="39BDAD3A" wp14:editId="55725223">
-                                  <wp:extent cx="5477510" cy="380365"/>
-                                  <wp:effectExtent l="0" t="0" r="8890" b="635"/>
-                                  <wp:docPr id="1356556245" name="Picture 1"/>
-                                  <wp:cNvGraphicFramePr>
-                                    <a:graphicFrameLocks xmlns:a="http://schemas.openxmlformats.org/drawingml/2006/main" noChangeAspect="1"/>
-                                  </wp:cNvGraphicFramePr>
-                                  <a:graphic xmlns:a="http://schemas.openxmlformats.org/drawingml/2006/main">
-                                    <a:graphicData uri="http://schemas.openxmlformats.org/drawingml/2006/picture">
-                                      <pic:pic xmlns:pic="http://schemas.openxmlformats.org/drawingml/2006/picture">
-                                        <pic:nvPicPr>
-                                          <pic:cNvPr id="1356556245" name=""/>
-                                          <pic:cNvPicPr/>
-                                        </pic:nvPicPr>
-                                        <pic:blipFill>
-                                          <a:blip r:embed="rId11"/>
-                                          <a:stretch>
-                                            <a:fillRect/>
-                                          </a:stretch>
-                                        </pic:blipFill>
-                                        <pic:spPr>
-                                          <a:xfrm>
-                                            <a:off x="0" y="0"/>
-                                            <a:ext cx="5477510" cy="380365"/>
-                                          </a:xfrm>
-                                          <a:prstGeom prst="rect">
-                                            <a:avLst/>
-                                          </a:prstGeom>
-                                        </pic:spPr>
-                                      </pic:pic>
-                                    </a:graphicData>
-                                  </a:graphic>
-                                </wp:inline>
-                              </w:drawing>
-                            </w:r>
-                          </w:p>
+                          <w:p/>
                         </w:txbxContent>
                       </wps:txbx>
                       <wps:bodyPr rot="0" vert="horz" wrap="square" lIns="91440" tIns="45720" rIns="91440" bIns="45720" anchor="t" anchorCtr="0">
@@ -354,48 +310,7 @@
               <v:shape w14:anchorId="5E079699" id="_x0000_s1027" type="#_x0000_t202" style="position:absolute;margin-left:0;margin-top:36.9pt;width:446.4pt;height:46.8pt;z-index:251661312;visibility:visible;mso-wrap-style:square;mso-width-percent:0;mso-height-percent:0;mso-wrap-distance-left:9pt;mso-wrap-distance-top:3.6pt;mso-wrap-distance-right:9pt;mso-wrap-distance-bottom:3.6pt;mso-position-horizontal:left;mso-position-horizontal-relative:margin;mso-position-vertical:absolute;mso-position-vertical-relative:text;mso-width-percent:0;mso-height-percent:0;mso-width-relative:margin;mso-height-relative:margin;v-text-anchor:top" o:gfxdata="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">
                 <v:textbox>
                   <w:txbxContent>
-                    <w:p>
-                      <w:r>
-                        <w:rPr>
-                          <w:noProof/>
-                        </w:rPr>
-                        <w:drawing>
-                          <wp:inline distT="0" distB="0" distL="0" distR="0" wp14:anchorId="39BDAD3A" wp14:editId="55725223">
-                            <wp:extent cx="5477510" cy="380365"/>
-                            <wp:effectExtent l="0" t="0" r="8890" b="635"/>
-                            <wp:docPr id="1356556245" name="Picture 1"/>
-                            <wp:cNvGraphicFramePr>
-                              <a:graphicFrameLocks xmlns:a="http://schemas.openxmlformats.org/drawingml/2006/main" noChangeAspect="1"/>
-                            </wp:cNvGraphicFramePr>
-                            <a:graphic xmlns:a="http://schemas.openxmlformats.org/drawingml/2006/main">
-                              <a:graphicData uri="http://schemas.openxmlformats.org/drawingml/2006/picture">
-                                <pic:pic xmlns:pic="http://schemas.openxmlformats.org/drawingml/2006/picture">
-                                  <pic:nvPicPr>
-                                    <pic:cNvPr id="1356556245" name=""/>
-                                    <pic:cNvPicPr/>
-                                  </pic:nvPicPr>
-                                  <pic:blipFill>
-                                    <a:blip r:embed="rId11"/>
-                                    <a:stretch>
-                                      <a:fillRect/>
-                                    </a:stretch>
-                                  </pic:blipFill>
-                                  <pic:spPr>
-                                    <a:xfrm>
-                                      <a:off x="0" y="0"/>
-                                      <a:ext cx="5477510" cy="380365"/>
-                                    </a:xfrm>
-                                    <a:prstGeom prst="rect">
-                                      <a:avLst/>
-                                    </a:prstGeom>
-                                  </pic:spPr>
-                                </pic:pic>
-                              </a:graphicData>
-                            </a:graphic>
-                          </wp:inline>
-                        </w:drawing>
-                      </w:r>
-                    </w:p>
+                    <w:p/>
                   </w:txbxContent>
                 </v:textbox>
                 <w10:wrap type="square" anchorx="margin"/>
@@ -423,7 +338,6 @@
           <w:color w:val="656B7A"/>
           <w:sz w:val="23"/>
           <w:szCs w:val="23"/>
-          <w:lang w:val="en-US"/>
         </w:rPr>
         <w:t>2-</w:t>
       </w:r>
@@ -454,7 +368,6 @@
           <w:szCs w:val="26"/>
           <w:bdr w:val="none" w:sz="0" w:space="0" w:color="auto" w:frame="1"/>
           <w:shd w:val="clear" w:color="auto" w:fill="FFEFFC"/>
-          <w:lang w:val="en-US"/>
         </w:rPr>
         <w:t>Nodes</w:t>
       </w:r>
@@ -474,14 +387,54 @@
         <w:shd w:val="clear" w:color="auto" w:fill="FFFFFF"/>
         <w:spacing w:before="0" w:beforeAutospacing="0" w:after="0" w:afterAutospacing="0"/>
         <w:rPr>
-          <w:rFonts w:ascii="Arial" w:hAnsi="Arial" w:cs="Arial" w:hint="cs"/>
+          <w:rFonts w:ascii="Arial" w:hAnsi="Arial" w:cs="Arial"/>
           <w:color w:val="656B7A"/>
           <w:sz w:val="26"/>
           <w:szCs w:val="26"/>
           <w:rtl/>
-          <w:lang w:val="en-US" w:bidi="ar-EG"/>
+          <w:lang w:bidi="ar-EG"/>
         </w:rPr>
       </w:pPr>
+      <w:r>
+        <w:rPr>
+          <w:noProof/>
+        </w:rPr>
+        <w:drawing>
+          <wp:inline distT="0" distB="0" distL="0" distR="0" wp14:anchorId="60C85F09" wp14:editId="01F2CCAB">
+            <wp:extent cx="5477510" cy="380365"/>
+            <wp:effectExtent l="0" t="0" r="8890" b="635"/>
+            <wp:docPr id="1356556245" name="Picture 1"/>
+            <wp:cNvGraphicFramePr>
+              <a:graphicFrameLocks xmlns:a="http://schemas.openxmlformats.org/drawingml/2006/main" noChangeAspect="1"/>
+            </wp:cNvGraphicFramePr>
+            <a:graphic xmlns:a="http://schemas.openxmlformats.org/drawingml/2006/main">
+              <a:graphicData uri="http://schemas.openxmlformats.org/drawingml/2006/picture">
+                <pic:pic xmlns:pic="http://schemas.openxmlformats.org/drawingml/2006/picture">
+                  <pic:nvPicPr>
+                    <pic:cNvPr id="1356556245" name="Picture 1"/>
+                    <pic:cNvPicPr/>
+                  </pic:nvPicPr>
+                  <pic:blipFill>
+                    <a:blip r:embed="rId11"/>
+                    <a:stretch>
+                      <a:fillRect/>
+                    </a:stretch>
+                  </pic:blipFill>
+                  <pic:spPr>
+                    <a:xfrm>
+                      <a:off x="0" y="0"/>
+                      <a:ext cx="5477510" cy="380365"/>
+                    </a:xfrm>
+                    <a:prstGeom prst="rect">
+                      <a:avLst/>
+                    </a:prstGeom>
+                  </pic:spPr>
+                </pic:pic>
+              </a:graphicData>
+            </a:graphic>
+          </wp:inline>
+        </w:drawing>
+      </w:r>
     </w:p>
     <w:p>
       <w:pPr>
@@ -501,7 +454,6 @@
           <w:color w:val="656B7A"/>
           <w:sz w:val="26"/>
           <w:szCs w:val="26"/>
-          <w:lang w:val="en-US"/>
         </w:rPr>
         <w:t>3</w:t>
       </w:r>
@@ -511,7 +463,6 @@
           <w:color w:val="656B7A"/>
           <w:sz w:val="26"/>
           <w:szCs w:val="26"/>
-          <w:lang w:val="en-US"/>
         </w:rPr>
         <w:t>-</w:t>
       </w:r>
@@ -572,7 +523,6 @@
           <w:color w:val="656B7A"/>
           <w:sz w:val="26"/>
           <w:szCs w:val="26"/>
-          <w:lang w:val="en-US"/>
         </w:rPr>
         <mc:AlternateContent>
           <mc:Choice Requires="wps">
@@ -738,16 +688,8 @@
         <w:rPr>
           <w:rFonts w:ascii="Arial" w:hAnsi="Arial" w:cs="Arial"/>
           <w:color w:val="656B7A"/>
-          <w:lang w:val="en-US"/>
-        </w:rPr>
-        <w:t xml:space="preserve">    </w:t>
-      </w:r>
-      <w:r>
-        <w:rPr>
-          <w:rFonts w:ascii="Arial" w:hAnsi="Arial" w:cs="Arial"/>
-          <w:color w:val="656B7A"/>
-        </w:rPr>
-        <w:t>Image name: nginx</w:t>
+        </w:rPr>
+        <w:t xml:space="preserve">    Image name: nginx</w:t>
       </w:r>
     </w:p>
     <w:p>
@@ -760,7 +702,6 @@
           <w:color w:val="656B7A"/>
           <w:sz w:val="26"/>
           <w:szCs w:val="26"/>
-          <w:lang w:val="en-US"/>
         </w:rPr>
       </w:pPr>
     </w:p>
@@ -943,15 +884,9 @@
         </mc:AlternateContent>
       </w:r>
       <w:r>
-        <w:rPr>
-          <w:lang w:val="en-US"/>
-        </w:rPr>
         <w:t>4</w:t>
       </w:r>
       <w:r>
-        <w:rPr>
-          <w:lang w:val="en-US"/>
-        </w:rPr>
         <w:t>-</w:t>
       </w:r>
       <w:r>
@@ -978,93 +913,52 @@
     <w:p/>
     <w:p/>
     <w:p>
-      <w:pPr>
-        <w:rPr>
-          <w:lang w:val="en-US"/>
-        </w:rPr>
-      </w:pPr>
-      <w:r>
-        <w:rPr>
-          <w:lang w:val="en-US"/>
-        </w:rPr>
-        <w:lastRenderedPageBreak/>
+      <w:r>
         <w:t>5</w:t>
       </w:r>
       <w:r>
-        <w:rPr>
-          <w:lang w:val="en-US"/>
-        </w:rPr>
         <w:t>-</w:t>
       </w:r>
       <w:r>
-        <w:rPr>
-          <w:lang w:val="en-US"/>
-        </w:rPr>
         <w:t xml:space="preserve"> </w:t>
       </w:r>
       <w:r>
-        <w:rPr>
-          <w:lang w:val="en-US"/>
-        </w:rPr>
         <w:t xml:space="preserve">Create pod from the below </w:t>
       </w:r>
       <w:proofErr w:type="spellStart"/>
       <w:r>
-        <w:rPr>
-          <w:lang w:val="en-US"/>
-        </w:rPr>
         <w:t>yaml</w:t>
       </w:r>
       <w:proofErr w:type="spellEnd"/>
       <w:r>
-        <w:rPr>
-          <w:lang w:val="en-US"/>
-        </w:rPr>
         <w:t xml:space="preserve"> using </w:t>
       </w:r>
       <w:proofErr w:type="spellStart"/>
       <w:r>
-        <w:rPr>
-          <w:lang w:val="en-US"/>
-        </w:rPr>
         <w:t>kubectl</w:t>
       </w:r>
       <w:proofErr w:type="spellEnd"/>
       <w:r>
-        <w:rPr>
-          <w:lang w:val="en-US"/>
-        </w:rPr>
         <w:t xml:space="preserve"> apply command</w:t>
+      </w:r>
+    </w:p>
+    <w:p/>
+    <w:p>
+      <w:r>
+        <w:t>apiVersion: v1</w:t>
       </w:r>
     </w:p>
     <w:p>
-      <w:pPr>
-        <w:rPr>
-          <w:lang w:val="en-US"/>
-        </w:rPr>
-      </w:pPr>
+      <w:r>
+        <w:t>kind: Pod</w:t>
+      </w:r>
     </w:p>
     <w:p>
       <w:r>
-        <w:t>apiVersion: v1</w:t>
+        <w:t>metadata:</w:t>
       </w:r>
     </w:p>
     <w:p>
-      <w:r>
-        <w:t>kind: Pod</w:t>
-      </w:r>
-    </w:p>
-    <w:p>
-      <w:r>
-        <w:t>metadata:</w:t>
-      </w:r>
-    </w:p>
-    <w:p>
-      <w:pPr>
-        <w:rPr>
-          <w:lang w:val="en-US"/>
-        </w:rPr>
-      </w:pPr>
       <w:r>
         <w:t xml:space="preserve">  name: webapp</w:t>
       </w:r>
@@ -1290,7 +1184,6 @@
           <w:szCs w:val="26"/>
           <w:bdr w:val="none" w:sz="0" w:space="0" w:color="auto" w:frame="1"/>
           <w:shd w:val="clear" w:color="auto" w:fill="FFEFFC"/>
-          <w:lang w:val="en-US"/>
         </w:rPr>
       </w:pPr>
       <w:r>
@@ -1345,30 +1238,18 @@
                         <w:txbxContent>
                           <w:p>
                             <w:r>
-                              <w:rPr>
-                                <w:lang w:val="en-US"/>
-                              </w:rPr>
                               <w:t xml:space="preserve">2 </w:t>
                             </w:r>
                             <w:proofErr w:type="spellStart"/>
                             <w:r>
-                              <w:rPr>
-                                <w:lang w:val="en-US"/>
-                              </w:rPr>
                               <w:t>Contianers</w:t>
                             </w:r>
                             <w:proofErr w:type="spellEnd"/>
                             <w:r>
-                              <w:rPr>
-                                <w:lang w:val="en-US"/>
-                              </w:rPr>
                               <w:t xml:space="preserve"> 1 Ready 1 </w:t>
                             </w:r>
                             <w:proofErr w:type="spellStart"/>
                             <w:r>
-                              <w:rPr>
-                                <w:lang w:val="en-US"/>
-                              </w:rPr>
                               <w:t>ErrImagePull</w:t>
                             </w:r>
                             <w:proofErr w:type="spellEnd"/>
@@ -1397,30 +1278,18 @@
                   <w:txbxContent>
                     <w:p>
                       <w:r>
-                        <w:rPr>
-                          <w:lang w:val="en-US"/>
-                        </w:rPr>
                         <w:t xml:space="preserve">2 </w:t>
                       </w:r>
                       <w:proofErr w:type="spellStart"/>
                       <w:r>
-                        <w:rPr>
-                          <w:lang w:val="en-US"/>
-                        </w:rPr>
                         <w:t>Contianers</w:t>
                       </w:r>
                       <w:proofErr w:type="spellEnd"/>
                       <w:r>
-                        <w:rPr>
-                          <w:lang w:val="en-US"/>
-                        </w:rPr>
                         <w:t xml:space="preserve"> 1 Ready 1 </w:t>
                       </w:r>
                       <w:proofErr w:type="spellStart"/>
                       <w:r>
-                        <w:rPr>
-                          <w:lang w:val="en-US"/>
-                        </w:rPr>
                         <w:t>ErrImagePull</w:t>
                       </w:r>
                       <w:proofErr w:type="spellEnd"/>
@@ -1434,15 +1303,9 @@
         </mc:AlternateContent>
       </w:r>
       <w:r>
-        <w:rPr>
-          <w:lang w:val="en-US"/>
-        </w:rPr>
         <w:t>6</w:t>
       </w:r>
       <w:r>
-        <w:rPr>
-          <w:lang w:val="en-US"/>
-        </w:rPr>
         <w:t>-</w:t>
       </w:r>
       <w:r>
@@ -1487,7 +1350,6 @@
           <w:sz w:val="26"/>
           <w:szCs w:val="26"/>
           <w:shd w:val="clear" w:color="auto" w:fill="FFFFFF"/>
-          <w:lang w:val="en-US"/>
         </w:rPr>
       </w:pPr>
       <w:r>
@@ -1498,7 +1360,6 @@
           <w:sz w:val="26"/>
           <w:szCs w:val="26"/>
           <w:shd w:val="clear" w:color="auto" w:fill="FFFFFF"/>
-          <w:lang w:val="en-US"/>
         </w:rPr>
         <w:lastRenderedPageBreak/>
         <mc:AlternateContent>
@@ -1548,21 +1409,11 @@
                       <wps:txbx>
                         <w:txbxContent>
                           <w:p>
-                            <w:pPr>
-                              <w:rPr>
-                                <w:lang w:val="en-US"/>
-                              </w:rPr>
-                            </w:pPr>
                             <w:r>
                               <w:t>kubectl describe pod webapp</w:t>
                             </w:r>
                           </w:p>
                           <w:p>
-                            <w:pPr>
-                              <w:rPr>
-                                <w:lang w:val="en-US"/>
-                              </w:rPr>
-                            </w:pPr>
                             <w:r>
                               <w:rPr>
                                 <w:noProof/>
@@ -1627,21 +1478,11 @@
                 <v:textbox style="mso-fit-shape-to-text:t">
                   <w:txbxContent>
                     <w:p>
-                      <w:pPr>
-                        <w:rPr>
-                          <w:lang w:val="en-US"/>
-                        </w:rPr>
-                      </w:pPr>
                       <w:r>
                         <w:t>kubectl describe pod webapp</w:t>
                       </w:r>
                     </w:p>
                     <w:p>
-                      <w:pPr>
-                        <w:rPr>
-                          <w:lang w:val="en-US"/>
-                        </w:rPr>
-                      </w:pPr>
                       <w:r>
                         <w:rPr>
                           <w:noProof/>
@@ -1692,15 +1533,9 @@
         </mc:AlternateContent>
       </w:r>
       <w:r>
-        <w:rPr>
-          <w:lang w:val="en-US"/>
-        </w:rPr>
         <w:t>7</w:t>
       </w:r>
       <w:r>
-        <w:rPr>
-          <w:lang w:val="en-US"/>
-        </w:rPr>
         <w:t>-</w:t>
       </w:r>
       <w:r>
@@ -1746,23 +1581,16 @@
         <w:t> pod?</w:t>
       </w:r>
     </w:p>
+    <w:p/>
     <w:p>
       <w:pPr>
         <w:rPr>
-          <w:lang w:val="en-US"/>
-        </w:rPr>
-      </w:pPr>
-    </w:p>
-    <w:p>
-      <w:pPr>
-        <w:rPr>
           <w:rFonts w:ascii="Consolas" w:hAnsi="Consolas" w:cs="Consolas"/>
           <w:color w:val="000000"/>
           <w:sz w:val="26"/>
           <w:szCs w:val="26"/>
           <w:bdr w:val="none" w:sz="0" w:space="0" w:color="auto" w:frame="1"/>
           <w:shd w:val="clear" w:color="auto" w:fill="FFEFFC"/>
-          <w:lang w:val="en-US"/>
         </w:rPr>
       </w:pPr>
       <w:r>
@@ -1775,7 +1603,6 @@
           <w:szCs w:val="26"/>
           <w:bdr w:val="none" w:sz="0" w:space="0" w:color="auto" w:frame="1"/>
           <w:shd w:val="clear" w:color="auto" w:fill="FFEFFC"/>
-          <w:lang w:val="en-US"/>
         </w:rPr>
         <mc:AlternateContent>
           <mc:Choice Requires="wps">
@@ -1824,43 +1651,25 @@
                       <wps:txbx>
                         <w:txbxContent>
                           <w:p>
-                            <w:pPr>
-                              <w:rPr>
-                                <w:lang w:val="en-US"/>
-                              </w:rPr>
-                            </w:pPr>
                             <w:r>
-                              <w:rPr>
-                                <w:lang w:val="en-US"/>
-                              </w:rPr>
                               <w:t xml:space="preserve">The </w:t>
                             </w:r>
                             <w:proofErr w:type="spellStart"/>
                             <w:r>
-                              <w:rPr>
-                                <w:lang w:val="en-US"/>
-                              </w:rPr>
                               <w:t>agentx</w:t>
                             </w:r>
                             <w:proofErr w:type="spellEnd"/>
                             <w:r>
-                              <w:rPr>
-                                <w:lang w:val="en-US"/>
-                              </w:rPr>
                               <w:t xml:space="preserve"> container is likely in an </w:t>
                             </w:r>
                             <w:r>
                               <w:rPr>
                                 <w:b/>
                                 <w:bCs/>
-                                <w:lang w:val="en-US"/>
                               </w:rPr>
                               <w:t>Error</w:t>
                             </w:r>
                             <w:r>
-                              <w:rPr>
-                                <w:lang w:val="en-US"/>
-                              </w:rPr>
                               <w:t xml:space="preserve"> or </w:t>
                             </w:r>
                             <w:proofErr w:type="spellStart"/>
@@ -1868,25 +1677,15 @@
                               <w:rPr>
                                 <w:b/>
                                 <w:bCs/>
-                                <w:lang w:val="en-US"/>
                               </w:rPr>
                               <w:t>CrashLoopBackOff</w:t>
                             </w:r>
                             <w:proofErr w:type="spellEnd"/>
                             <w:r>
-                              <w:rPr>
-                                <w:lang w:val="en-US"/>
-                              </w:rPr>
                               <w:t xml:space="preserve"> state.</w:t>
                             </w:r>
                           </w:p>
-                          <w:p>
-                            <w:pPr>
-                              <w:rPr>
-                                <w:lang w:val="en-US"/>
-                              </w:rPr>
-                            </w:pPr>
-                          </w:p>
+                          <w:p/>
                         </w:txbxContent>
                       </wps:txbx>
                       <wps:bodyPr rot="0" vert="horz" wrap="square" lIns="91440" tIns="45720" rIns="91440" bIns="45720" anchor="t" anchorCtr="0">
@@ -1910,43 +1709,25 @@
                 <v:textbox>
                   <w:txbxContent>
                     <w:p>
-                      <w:pPr>
-                        <w:rPr>
-                          <w:lang w:val="en-US"/>
-                        </w:rPr>
-                      </w:pPr>
                       <w:r>
-                        <w:rPr>
-                          <w:lang w:val="en-US"/>
-                        </w:rPr>
                         <w:t xml:space="preserve">The </w:t>
                       </w:r>
                       <w:proofErr w:type="spellStart"/>
                       <w:r>
-                        <w:rPr>
-                          <w:lang w:val="en-US"/>
-                        </w:rPr>
                         <w:t>agentx</w:t>
                       </w:r>
                       <w:proofErr w:type="spellEnd"/>
                       <w:r>
-                        <w:rPr>
-                          <w:lang w:val="en-US"/>
-                        </w:rPr>
                         <w:t xml:space="preserve"> container is likely in an </w:t>
                       </w:r>
                       <w:r>
                         <w:rPr>
                           <w:b/>
                           <w:bCs/>
-                          <w:lang w:val="en-US"/>
                         </w:rPr>
                         <w:t>Error</w:t>
                       </w:r>
                       <w:r>
-                        <w:rPr>
-                          <w:lang w:val="en-US"/>
-                        </w:rPr>
                         <w:t xml:space="preserve"> or </w:t>
                       </w:r>
                       <w:proofErr w:type="spellStart"/>
@@ -1954,25 +1735,15 @@
                         <w:rPr>
                           <w:b/>
                           <w:bCs/>
-                          <w:lang w:val="en-US"/>
                         </w:rPr>
                         <w:t>CrashLoopBackOff</w:t>
                       </w:r>
                       <w:proofErr w:type="spellEnd"/>
                       <w:r>
-                        <w:rPr>
-                          <w:lang w:val="en-US"/>
-                        </w:rPr>
                         <w:t xml:space="preserve"> state.</w:t>
                       </w:r>
                     </w:p>
-                    <w:p>
-                      <w:pPr>
-                        <w:rPr>
-                          <w:lang w:val="en-US"/>
-                        </w:rPr>
-                      </w:pPr>
-                    </w:p>
+                    <w:p/>
                   </w:txbxContent>
                 </v:textbox>
                 <w10:wrap type="square" anchorx="margin"/>
@@ -1982,15 +1753,9 @@
         </mc:AlternateContent>
       </w:r>
       <w:r>
-        <w:rPr>
-          <w:lang w:val="en-US"/>
-        </w:rPr>
         <w:t>8</w:t>
       </w:r>
       <w:r>
-        <w:rPr>
-          <w:lang w:val="en-US"/>
-        </w:rPr>
         <w:t>-</w:t>
       </w:r>
       <w:r>
@@ -2058,7 +1823,6 @@
           <w:sz w:val="26"/>
           <w:szCs w:val="26"/>
           <w:shd w:val="clear" w:color="auto" w:fill="FFFFFF"/>
-          <w:lang w:val="en-US"/>
         </w:rPr>
       </w:pPr>
       <w:r>
@@ -2069,7 +1833,6 @@
           <w:sz w:val="26"/>
           <w:szCs w:val="26"/>
           <w:shd w:val="clear" w:color="auto" w:fill="FFFFFF"/>
-          <w:lang w:val="en-US"/>
         </w:rPr>
         <mc:AlternateContent>
           <mc:Choice Requires="wps">
@@ -2118,43 +1881,23 @@
                       <wps:txbx>
                         <w:txbxContent>
                           <w:p>
-                            <w:pPr>
-                              <w:rPr>
-                                <w:lang w:val="en-US"/>
-                              </w:rPr>
-                            </w:pPr>
                             <w:r>
-                              <w:rPr>
-                                <w:lang w:val="en-US"/>
-                              </w:rPr>
                               <w:t xml:space="preserve">The </w:t>
                             </w:r>
                             <w:proofErr w:type="spellStart"/>
                             <w:r>
-                              <w:rPr>
-                                <w:lang w:val="en-US"/>
-                              </w:rPr>
                               <w:t>agentx</w:t>
                             </w:r>
                             <w:proofErr w:type="spellEnd"/>
                             <w:r>
-                              <w:rPr>
-                                <w:lang w:val="en-US"/>
-                              </w:rPr>
                               <w:t xml:space="preserve"> container is in error because the </w:t>
                             </w:r>
                             <w:proofErr w:type="spellStart"/>
                             <w:r>
-                              <w:rPr>
-                                <w:lang w:val="en-US"/>
-                              </w:rPr>
                               <w:t>agentx</w:t>
                             </w:r>
                             <w:proofErr w:type="spellEnd"/>
                             <w:r>
-                              <w:rPr>
-                                <w:lang w:val="en-US"/>
-                              </w:rPr>
                               <w:t xml:space="preserve"> image does not exist in any accessible registry.</w:t>
                             </w:r>
                           </w:p>
@@ -2181,43 +1924,23 @@
                 <v:textbox style="mso-fit-shape-to-text:t">
                   <w:txbxContent>
                     <w:p>
-                      <w:pPr>
-                        <w:rPr>
-                          <w:lang w:val="en-US"/>
-                        </w:rPr>
-                      </w:pPr>
                       <w:r>
-                        <w:rPr>
-                          <w:lang w:val="en-US"/>
-                        </w:rPr>
                         <w:t xml:space="preserve">The </w:t>
                       </w:r>
                       <w:proofErr w:type="spellStart"/>
                       <w:r>
-                        <w:rPr>
-                          <w:lang w:val="en-US"/>
-                        </w:rPr>
                         <w:t>agentx</w:t>
                       </w:r>
                       <w:proofErr w:type="spellEnd"/>
                       <w:r>
-                        <w:rPr>
-                          <w:lang w:val="en-US"/>
-                        </w:rPr>
                         <w:t xml:space="preserve"> container is in error because the </w:t>
                       </w:r>
                       <w:proofErr w:type="spellStart"/>
                       <w:r>
-                        <w:rPr>
-                          <w:lang w:val="en-US"/>
-                        </w:rPr>
                         <w:t>agentx</w:t>
                       </w:r>
                       <w:proofErr w:type="spellEnd"/>
                       <w:r>
-                        <w:rPr>
-                          <w:lang w:val="en-US"/>
-                        </w:rPr>
                         <w:t xml:space="preserve"> image does not exist in any accessible registry.</w:t>
                       </w:r>
                     </w:p>
@@ -2230,15 +1953,9 @@
         </mc:AlternateContent>
       </w:r>
       <w:r>
-        <w:rPr>
-          <w:lang w:val="en-US"/>
-        </w:rPr>
         <w:t>9</w:t>
       </w:r>
       <w:r>
-        <w:rPr>
-          <w:lang w:val="en-US"/>
-        </w:rPr>
         <w:t>-</w:t>
       </w:r>
       <w:r>
@@ -2316,7 +2033,6 @@
           <w:color w:val="656B7A"/>
           <w:sz w:val="26"/>
           <w:szCs w:val="26"/>
-          <w:lang w:val="en-US"/>
         </w:rPr>
       </w:pPr>
       <w:r>
@@ -2326,7 +2042,6 @@
           <w:color w:val="656B7A"/>
           <w:sz w:val="26"/>
           <w:szCs w:val="26"/>
-          <w:lang w:val="en-US"/>
         </w:rPr>
         <mc:AlternateContent>
           <mc:Choice Requires="wps">
@@ -2489,21 +2204,12 @@
         </mc:AlternateContent>
       </w:r>
       <w:r>
-        <w:rPr>
-          <w:lang w:val="en-US"/>
-        </w:rPr>
         <w:t>1</w:t>
       </w:r>
       <w:r>
-        <w:rPr>
-          <w:lang w:val="en-US"/>
-        </w:rPr>
         <w:t>0</w:t>
       </w:r>
       <w:r>
-        <w:rPr>
-          <w:lang w:val="en-US"/>
-        </w:rPr>
         <w:t>-</w:t>
       </w:r>
       <w:r>
@@ -2556,7 +2262,6 @@
           <w:color w:val="656B7A"/>
           <w:sz w:val="26"/>
           <w:szCs w:val="26"/>
-          <w:lang w:val="en-US"/>
         </w:rPr>
       </w:pPr>
     </w:p>
@@ -2570,7 +2275,6 @@
           <w:color w:val="656B7A"/>
           <w:sz w:val="26"/>
           <w:szCs w:val="26"/>
-          <w:lang w:val="en-US"/>
         </w:rPr>
       </w:pPr>
     </w:p>
@@ -2584,7 +2288,6 @@
           <w:color w:val="656B7A"/>
           <w:sz w:val="26"/>
           <w:szCs w:val="26"/>
-          <w:lang w:val="en-US"/>
         </w:rPr>
       </w:pPr>
     </w:p>
@@ -2599,22 +2302,13 @@
         </w:rPr>
       </w:pPr>
       <w:r>
-        <w:rPr>
-          <w:lang w:val="en-US"/>
-        </w:rPr>
         <w:lastRenderedPageBreak/>
         <w:t>1</w:t>
       </w:r>
       <w:r>
-        <w:rPr>
-          <w:lang w:val="en-US"/>
-        </w:rPr>
         <w:t>1</w:t>
       </w:r>
       <w:r>
-        <w:rPr>
-          <w:lang w:val="en-US"/>
-        </w:rPr>
         <w:t>-</w:t>
       </w:r>
       <w:r>
@@ -2723,7 +2417,6 @@
       <w:r>
         <w:rPr>
           <w:noProof/>
-          <w:lang w:val="en-US"/>
         </w:rPr>
         <mc:AlternateContent>
           <mc:Choice Requires="wps">
@@ -2772,43 +2465,23 @@
                       <wps:txbx>
                         <w:txbxContent>
                           <w:p>
-                            <w:pPr>
-                              <w:rPr>
-                                <w:lang w:val="en-US"/>
-                              </w:rPr>
-                            </w:pPr>
                             <w:r>
-                              <w:rPr>
-                                <w:lang w:val="en-US"/>
-                              </w:rPr>
                               <w:t xml:space="preserve">The redis123 image does not exist on Docker Hub, so the pod will likely fail with an </w:t>
                             </w:r>
                             <w:proofErr w:type="spellStart"/>
                             <w:r>
-                              <w:rPr>
-                                <w:lang w:val="en-US"/>
-                              </w:rPr>
                               <w:t>ImagePullBackOff</w:t>
                             </w:r>
                             <w:proofErr w:type="spellEnd"/>
                             <w:r>
-                              <w:rPr>
-                                <w:lang w:val="en-US"/>
-                              </w:rPr>
                               <w:t xml:space="preserve"> error. If you meant </w:t>
                             </w:r>
                             <w:proofErr w:type="spellStart"/>
                             <w:r>
-                              <w:rPr>
-                                <w:lang w:val="en-US"/>
-                              </w:rPr>
                               <w:t>redis</w:t>
                             </w:r>
                             <w:proofErr w:type="spellEnd"/>
                             <w:r>
-                              <w:rPr>
-                                <w:lang w:val="en-US"/>
-                              </w:rPr>
                               <w:t>, use that instead (see question 12).</w:t>
                             </w:r>
                           </w:p>
@@ -2877,43 +2550,23 @@
                 <v:textbox style="mso-fit-shape-to-text:t">
                   <w:txbxContent>
                     <w:p>
-                      <w:pPr>
-                        <w:rPr>
-                          <w:lang w:val="en-US"/>
-                        </w:rPr>
-                      </w:pPr>
                       <w:r>
-                        <w:rPr>
-                          <w:lang w:val="en-US"/>
-                        </w:rPr>
                         <w:t xml:space="preserve">The redis123 image does not exist on Docker Hub, so the pod will likely fail with an </w:t>
                       </w:r>
                       <w:proofErr w:type="spellStart"/>
                       <w:r>
-                        <w:rPr>
-                          <w:lang w:val="en-US"/>
-                        </w:rPr>
                         <w:t>ImagePullBackOff</w:t>
                       </w:r>
                       <w:proofErr w:type="spellEnd"/>
                       <w:r>
-                        <w:rPr>
-                          <w:lang w:val="en-US"/>
-                        </w:rPr>
                         <w:t xml:space="preserve"> error. If you meant </w:t>
                       </w:r>
                       <w:proofErr w:type="spellStart"/>
                       <w:r>
-                        <w:rPr>
-                          <w:lang w:val="en-US"/>
-                        </w:rPr>
                         <w:t>redis</w:t>
                       </w:r>
                       <w:proofErr w:type="spellEnd"/>
                       <w:r>
-                        <w:rPr>
-                          <w:lang w:val="en-US"/>
-                        </w:rPr>
                         <w:t>, use that instead (see question 12).</w:t>
                       </w:r>
                     </w:p>
@@ -2988,21 +2641,12 @@
         </w:rPr>
       </w:pPr>
       <w:r>
-        <w:rPr>
-          <w:lang w:val="en-US"/>
-        </w:rPr>
         <w:t>1</w:t>
       </w:r>
       <w:r>
-        <w:rPr>
-          <w:lang w:val="en-US"/>
-        </w:rPr>
         <w:t>2</w:t>
       </w:r>
       <w:r>
-        <w:rPr>
-          <w:lang w:val="en-US"/>
-        </w:rPr>
         <w:t>-</w:t>
       </w:r>
       <w:r>
@@ -3252,13 +2896,7 @@
         <w:t> state.</w:t>
       </w:r>
     </w:p>
-    <w:p>
-      <w:pPr>
-        <w:rPr>
-          <w:lang w:val="en-US"/>
-        </w:rPr>
-      </w:pPr>
-    </w:p>
+    <w:p/>
     <w:p>
       <w:pPr>
         <w:rPr>
@@ -3435,21 +3073,12 @@
         </mc:AlternateContent>
       </w:r>
       <w:r>
-        <w:rPr>
-          <w:lang w:val="en-US"/>
-        </w:rPr>
         <w:t>1</w:t>
       </w:r>
       <w:r>
-        <w:rPr>
-          <w:lang w:val="en-US"/>
-        </w:rPr>
         <w:t>3</w:t>
       </w:r>
       <w:r>
-        <w:rPr>
-          <w:lang w:val="en-US"/>
-        </w:rPr>
         <w:t>-</w:t>
       </w:r>
       <w:r>
@@ -3506,7 +3135,6 @@
     <w:p>
       <w:pPr>
         <w:rPr>
-          <w:rFonts w:hint="cs"/>
           <w:rtl/>
           <w:lang w:bidi="ar-EG"/>
         </w:rPr>
@@ -3687,21 +3315,12 @@
         </mc:AlternateContent>
       </w:r>
       <w:r>
-        <w:rPr>
-          <w:lang w:val="en-US"/>
-        </w:rPr>
         <w:t>1</w:t>
       </w:r>
       <w:r>
-        <w:rPr>
-          <w:lang w:val="en-US"/>
-        </w:rPr>
         <w:t>4</w:t>
       </w:r>
       <w:r>
-        <w:rPr>
-          <w:lang w:val="en-US"/>
-        </w:rPr>
         <w:t>-</w:t>
       </w:r>
       <w:r>
@@ -4429,7 +4048,7 @@
         <w:rFonts w:asciiTheme="minorHAnsi" w:eastAsiaTheme="minorHAnsi" w:hAnsiTheme="minorHAnsi" w:cstheme="minorBidi"/>
         <w:sz w:val="24"/>
         <w:szCs w:val="24"/>
-        <w:lang w:eastAsia="en-US" w:bidi="ar-SA"/>
+        <w:lang w:val="en-US" w:eastAsia="en-US" w:bidi="ar-SA"/>
       </w:rPr>
     </w:rPrDefault>
     <w:pPrDefault/>
@@ -4823,6 +4442,7 @@
   <w:style w:type="character" w:default="1" w:styleId="DefaultParagraphFont">
     <w:name w:val="Default Paragraph Font"/>
     <w:uiPriority w:val="1"/>
+    <w:semiHidden/>
     <w:unhideWhenUsed/>
   </w:style>
   <w:style w:type="table" w:default="1" w:styleId="TableNormal">
@@ -5215,14 +4835,12 @@
 </file>
 
 <file path=customXml/item1.xml><?xml version="1.0" encoding="utf-8"?>
-<p:properties xmlns:p="http://schemas.microsoft.com/office/2006/metadata/properties" xmlns:xsi="http://www.w3.org/2001/XMLSchema-instance" xmlns:pc="http://schemas.microsoft.com/office/infopath/2007/PartnerControls">
-  <documentManagement>
-    <TaxCatchAll xmlns="6504cafb-c983-4e47-bcaf-a5581da3406e" xsi:nil="true"/>
-    <lcf76f155ced4ddcb4097134ff3c332f xmlns="e7832328-7291-4c0c-90a1-27071ec4dca1">
-      <Terms xmlns="http://schemas.microsoft.com/office/infopath/2007/PartnerControls"/>
-    </lcf76f155ced4ddcb4097134ff3c332f>
-  </documentManagement>
-</p:properties>
+<?mso-contentType ?>
+<FormTemplates xmlns="http://schemas.microsoft.com/sharepoint/v3/contenttype/forms">
+  <Display>DocumentLibraryForm</Display>
+  <Edit>DocumentLibraryForm</Edit>
+  <New>DocumentLibraryForm</New>
+</FormTemplates>
 </file>
 
 <file path=customXml/item2.xml><?xml version="1.0" encoding="utf-8"?>
@@ -5466,21 +5084,20 @@
 </file>
 
 <file path=customXml/item3.xml><?xml version="1.0" encoding="utf-8"?>
-<?mso-contentType ?>
-<FormTemplates xmlns="http://schemas.microsoft.com/sharepoint/v3/contenttype/forms">
-  <Display>DocumentLibraryForm</Display>
-  <Edit>DocumentLibraryForm</Edit>
-  <New>DocumentLibraryForm</New>
-</FormTemplates>
+<p:properties xmlns:p="http://schemas.microsoft.com/office/2006/metadata/properties" xmlns:xsi="http://www.w3.org/2001/XMLSchema-instance" xmlns:pc="http://schemas.microsoft.com/office/infopath/2007/PartnerControls">
+  <documentManagement>
+    <TaxCatchAll xmlns="6504cafb-c983-4e47-bcaf-a5581da3406e" xsi:nil="true"/>
+    <lcf76f155ced4ddcb4097134ff3c332f xmlns="e7832328-7291-4c0c-90a1-27071ec4dca1">
+      <Terms xmlns="http://schemas.microsoft.com/office/infopath/2007/PartnerControls"/>
+    </lcf76f155ced4ddcb4097134ff3c332f>
+  </documentManagement>
+</p:properties>
 </file>
 
 <file path=customXml/itemProps1.xml><?xml version="1.0" encoding="utf-8"?>
-<ds:datastoreItem xmlns:ds="http://schemas.openxmlformats.org/officeDocument/2006/customXml" ds:itemID="{447FB566-DEC5-4A93-8A53-DEC57B6D9B6E}">
+<ds:datastoreItem xmlns:ds="http://schemas.openxmlformats.org/officeDocument/2006/customXml" ds:itemID="{AEB5E8A5-598A-486B-B05E-50C4BED2D66A}">
   <ds:schemaRefs>
-    <ds:schemaRef ds:uri="http://schemas.microsoft.com/office/2006/metadata/properties"/>
-    <ds:schemaRef ds:uri="http://schemas.microsoft.com/office/infopath/2007/PartnerControls"/>
-    <ds:schemaRef ds:uri="6504cafb-c983-4e47-bcaf-a5581da3406e"/>
-    <ds:schemaRef ds:uri="e7832328-7291-4c0c-90a1-27071ec4dca1"/>
+    <ds:schemaRef ds:uri="http://schemas.microsoft.com/sharepoint/v3/contenttype/forms"/>
   </ds:schemaRefs>
 </ds:datastoreItem>
 </file>
@@ -5506,9 +5123,12 @@
 </file>
 
 <file path=customXml/itemProps3.xml><?xml version="1.0" encoding="utf-8"?>
-<ds:datastoreItem xmlns:ds="http://schemas.openxmlformats.org/officeDocument/2006/customXml" ds:itemID="{AEB5E8A5-598A-486B-B05E-50C4BED2D66A}">
+<ds:datastoreItem xmlns:ds="http://schemas.openxmlformats.org/officeDocument/2006/customXml" ds:itemID="{447FB566-DEC5-4A93-8A53-DEC57B6D9B6E}">
   <ds:schemaRefs>
-    <ds:schemaRef ds:uri="http://schemas.microsoft.com/sharepoint/v3/contenttype/forms"/>
+    <ds:schemaRef ds:uri="http://schemas.microsoft.com/office/2006/metadata/properties"/>
+    <ds:schemaRef ds:uri="http://schemas.microsoft.com/office/infopath/2007/PartnerControls"/>
+    <ds:schemaRef ds:uri="6504cafb-c983-4e47-bcaf-a5581da3406e"/>
+    <ds:schemaRef ds:uri="e7832328-7291-4c0c-90a1-27071ec4dca1"/>
   </ds:schemaRefs>
 </ds:datastoreItem>
 </file>
</xml_diff>